<commit_message>
updated assignment and reflection
</commit_message>
<xml_diff>
--- a/assignment2/Part3/Reflection.docx
+++ b/assignment2/Part3/Reflection.docx
@@ -13,43 +13,11 @@
     </w:p>
     <w:p>
       <w:r>
-        <w:t xml:space="preserve">For the </w:t>
-      </w:r>
-      <w:r>
-        <w:rPr>
-          <w:b/>
-          <w:bCs/>
-        </w:rPr>
-        <w:t>Simple Budget Planner</w:t>
-      </w:r>
-      <w:r>
-        <w:t xml:space="preserve">, the biggest challenge was ensuring the program correctly saved and loaded user data, such as income and expenses. This required using </w:t>
-      </w:r>
-      <w:r>
-        <w:rPr>
-          <w:b/>
-          <w:bCs/>
-        </w:rPr>
-        <w:t>JSON</w:t>
-      </w:r>
-      <w:r>
-        <w:t xml:space="preserve"> for file handling and managing various types of input from users, especially when the input was invalid or unexpected. In the </w:t>
-      </w:r>
-      <w:r>
-        <w:rPr>
-          <w:b/>
-          <w:bCs/>
-        </w:rPr>
-        <w:t>Daily Task Scheduler</w:t>
-      </w:r>
-      <w:r>
-        <w:t>, the main difficulty was managing dynamic task entries—ensuring tasks were added, completed, and removed properly while also sorting them by priority and handling due dates correctly. Ensuring the program ran smoothly with user interaction was a key hurdle.</w:t>
-      </w:r>
-    </w:p>
-    <w:p>
+        <w:t>The most challenging part was creating a reliable way to store and retrieve user data, especially when ensuring that the data (income and expenses) were consistently saved and loaded correctly. I also had to deal with ensuring that the input from the user was valid and accounted for exceptions, such as entering non-numeric values.</w:t>
+      </w:r>
       <w:r>
         <w:pict w14:anchorId="096AB607">
-          <v:rect id="_x0000_i1037" style="width:0;height:1.5pt" o:hralign="center" o:hrstd="t" o:hr="t" fillcolor="#a0a0a0" stroked="f"/>
+          <v:rect id="_x0000_i1025" style="width:0;height:1.5pt" o:hralign="center" o:hrstd="t" o:hr="t" fillcolor="#a0a0a0" stroked="f"/>
         </w:pict>
       </w:r>
     </w:p>
@@ -64,33 +32,11 @@
     </w:p>
     <w:p>
       <w:r>
-        <w:t xml:space="preserve">For the </w:t>
-      </w:r>
-      <w:r>
-        <w:rPr>
-          <w:b/>
-          <w:bCs/>
-        </w:rPr>
-        <w:t>Simple Budget Planner</w:t>
-      </w:r>
-      <w:r>
-        <w:t xml:space="preserve">, I ran tests where I entered different amounts for income and expenses, checking that the budget calculations were accurate and the bar chart was generated properly. I also tested how the program handled invalid inputs, like non-numeric values. For the </w:t>
-      </w:r>
-      <w:r>
-        <w:rPr>
-          <w:b/>
-          <w:bCs/>
-        </w:rPr>
-        <w:t>Daily Task Scheduler</w:t>
-      </w:r>
-      <w:r>
-        <w:t>, I tested the program by adding tasks with different due dates and priorities, completing tasks, and confirming they were removed correctly. Although I’m confident that both programs work well for regular use, I’d like to test them more thoroughly with edge cases, such as unusually large values or incorrect date formats.</w:t>
-      </w:r>
-    </w:p>
-    <w:p>
+        <w:t>I tested the program by running various scenarios, such as entering invalid input (non-numeric values), and ensuring that the budget calculations and chart generation worked as expected. I am confident that the program works reliably for typical use cases, but further testing with edge cases (e.g., very large numbers, negative income) would be beneficial.</w:t>
+      </w:r>
       <w:r>
         <w:pict w14:anchorId="5DD5D720">
-          <v:rect id="_x0000_i1038" style="width:0;height:1.5pt" o:hralign="center" o:hrstd="t" o:hr="t" fillcolor="#a0a0a0" stroked="f"/>
+          <v:rect id="_x0000_i1026" style="width:0;height:1.5pt" o:hralign="center" o:hrstd="t" o:hr="t" fillcolor="#a0a0a0" stroked="f"/>
         </w:pict>
       </w:r>
     </w:p>
@@ -105,30 +51,9 @@
     </w:p>
     <w:p>
       <w:r>
-        <w:t xml:space="preserve">For the </w:t>
-      </w:r>
-      <w:r>
-        <w:rPr>
-          <w:b/>
-          <w:bCs/>
-        </w:rPr>
-        <w:t>Simple Budget Planner</w:t>
-      </w:r>
-      <w:r>
-        <w:t xml:space="preserve">, I’d like to enhance the program by adding categories for expenses (e.g., fixed and variable) and implementing budget tracking over time with trend reports. Adding goal-setting features for users to track if they’re exceeding their budget would also be a great improvement. For the </w:t>
-      </w:r>
-      <w:r>
-        <w:rPr>
-          <w:b/>
-          <w:bCs/>
-        </w:rPr>
-        <w:t>Daily Task Scheduler</w:t>
-      </w:r>
-      <w:r>
-        <w:t>, I want to incorporate a reminder system that alerts users as task due dates approach. Additionally, the ability to save tasks persistently across sessions would be a useful feature to add next.</w:t>
+        <w:t>One potential addition would be to add more detailed categories for expenses, such as differentiating between fixed and variable expenses. I would also like to explore generating more advanced reports or graphs, such as pie charts or line charts to track expenses over time.</w:t>
       </w:r>
     </w:p>
-    <w:p/>
     <w:sectPr>
       <w:headerReference w:type="default" r:id="rId6"/>
       <w:pgSz w:w="11906" w:h="16838"/>

</xml_diff>